<commit_message>
doc(research): add research notes
</commit_message>
<xml_diff>
--- a/Assets/Documents/research.docx
+++ b/Assets/Documents/research.docx
@@ -2470,18 +2470,314 @@
       </w:pPr>
     </w:p>
     <w:p>
-      <w:r>
+      <w:pPr>
+        <w:rPr>
+          <w:b/>
+          <w:bCs/>
+        </w:rPr>
+      </w:pPr>
+      <w:r>
+        <w:rPr>
+          <w:b/>
+          <w:bCs/>
+        </w:rPr>
         <w:t>2.4.1</w:t>
       </w:r>
-    </w:p>
-    <w:p>
-      <w:proofErr w:type="spellStart"/>
-      <w:r>
+      <w:r>
+        <w:rPr>
+          <w:b/>
+          <w:bCs/>
+        </w:rPr>
+        <w:t xml:space="preserve"> </w:t>
+      </w:r>
+      <w:proofErr w:type="spellStart"/>
+      <w:r>
+        <w:rPr>
+          <w:b/>
+          <w:bCs/>
+        </w:rPr>
         <w:t>Mesh</w:t>
       </w:r>
       <w:proofErr w:type="spellEnd"/>
       <w:r>
+        <w:rPr>
+          <w:b/>
+          <w:bCs/>
+        </w:rPr>
         <w:t xml:space="preserve"> handling</w:t>
+      </w:r>
+    </w:p>
+    <w:p/>
+    <w:p>
+      <w:r>
+        <w:t xml:space="preserve">Wanneer je een videogame speelt kom je ongetwijfeld wel objecten tegen in die virtuele wereld, in 3D terminologie noemen we deze </w:t>
+      </w:r>
+      <w:proofErr w:type="spellStart"/>
+      <w:r>
+        <w:t>meshes</w:t>
+      </w:r>
+      <w:proofErr w:type="spellEnd"/>
+      <w:r>
+        <w:t>.</w:t>
+      </w:r>
+      <w:r>
+        <w:t xml:space="preserve"> Een </w:t>
+      </w:r>
+      <w:proofErr w:type="spellStart"/>
+      <w:r>
+        <w:t>mesh</w:t>
+      </w:r>
+      <w:proofErr w:type="spellEnd"/>
+      <w:r>
+        <w:t xml:space="preserve"> is iets wat door de </w:t>
+      </w:r>
+      <w:proofErr w:type="spellStart"/>
+      <w:r>
+        <w:t>cpu</w:t>
+      </w:r>
+      <w:proofErr w:type="spellEnd"/>
+      <w:r>
+        <w:t xml:space="preserve"> eerst gedefinieerd wordt me</w:t>
+      </w:r>
+      <w:r>
+        <w:t>t</w:t>
+      </w:r>
+      <w:r>
+        <w:t xml:space="preserve"> behulp van een draw call en vervolgens doorgestuurd wordt naar de </w:t>
+      </w:r>
+      <w:proofErr w:type="spellStart"/>
+      <w:r>
+        <w:t>gpu</w:t>
+      </w:r>
+      <w:proofErr w:type="spellEnd"/>
+      <w:r>
+        <w:t xml:space="preserve"> voor te renderen.</w:t>
+      </w:r>
+      <w:r>
+        <w:t xml:space="preserve"> Het is dus zeer belangrijk dat we hier voorzichtig mee te werk gaan zodat we niet </w:t>
+      </w:r>
+      <w:r>
+        <w:t>te veel</w:t>
+      </w:r>
+      <w:r>
+        <w:t xml:space="preserve"> resources gaan renderen.</w:t>
+      </w:r>
+    </w:p>
+    <w:p/>
+    <w:p>
+      <w:r>
+        <w:t xml:space="preserve">In </w:t>
+      </w:r>
+      <w:proofErr w:type="spellStart"/>
+      <w:r>
+        <w:t>Unity</w:t>
+      </w:r>
+      <w:proofErr w:type="spellEnd"/>
+      <w:r>
+        <w:t xml:space="preserve"> is één draw call gelijk aan </w:t>
+      </w:r>
+      <w:proofErr w:type="spellStart"/>
+      <w:r>
+        <w:t>mesh</w:t>
+      </w:r>
+      <w:proofErr w:type="spellEnd"/>
+      <w:r>
+        <w:t xml:space="preserve"> zonder </w:t>
+      </w:r>
+      <w:proofErr w:type="spellStart"/>
+      <w:r>
+        <w:t>texture</w:t>
+      </w:r>
+      <w:proofErr w:type="spellEnd"/>
+      <w:r>
+        <w:t xml:space="preserve">, wanneer je de </w:t>
+      </w:r>
+      <w:proofErr w:type="spellStart"/>
+      <w:r>
+        <w:t>textures</w:t>
+      </w:r>
+      <w:proofErr w:type="spellEnd"/>
+      <w:r>
+        <w:t xml:space="preserve"> wilt mee renderen zal je telkens 1 call per </w:t>
+      </w:r>
+      <w:proofErr w:type="spellStart"/>
+      <w:r>
+        <w:t>texture</w:t>
+      </w:r>
+      <w:proofErr w:type="spellEnd"/>
+      <w:r>
+        <w:t xml:space="preserve"> moeten maken</w:t>
+      </w:r>
+      <w:r>
+        <w:t xml:space="preserve">, dit klinkt onschuldig maar het is heel makkelijk om 100.000 draw calls naar de </w:t>
+      </w:r>
+      <w:proofErr w:type="spellStart"/>
+      <w:r>
+        <w:t>gpu</w:t>
+      </w:r>
+      <w:proofErr w:type="spellEnd"/>
+      <w:r>
+        <w:t xml:space="preserve"> te sturen zonder dat je het beseft</w:t>
+      </w:r>
+      <w:r>
+        <w:t xml:space="preserve">, een bekende oorzaak hiervan is het niet combineren van je </w:t>
+      </w:r>
+      <w:proofErr w:type="spellStart"/>
+      <w:r>
+        <w:t>meshes</w:t>
+      </w:r>
+      <w:proofErr w:type="spellEnd"/>
+      <w:r>
+        <w:t xml:space="preserve"> nadat je ze in een 3d programma gemaakt hebt.</w:t>
+      </w:r>
+    </w:p>
+    <w:p/>
+    <w:p>
+      <w:r>
+        <w:t xml:space="preserve">Stel nu dat we een kerk zouden modeleren in 3D, dit doen we meestal in verschillende stuken zodat het later aanpasbaar is. Als onze kerk 300 onderliggende stukken bevat met elk 2 </w:t>
+      </w:r>
+      <w:proofErr w:type="spellStart"/>
+      <w:r>
+        <w:t>textures</w:t>
+      </w:r>
+      <w:proofErr w:type="spellEnd"/>
+      <w:r>
+        <w:t xml:space="preserve"> dan zal </w:t>
+      </w:r>
+      <w:proofErr w:type="spellStart"/>
+      <w:r>
+        <w:t>Unity</w:t>
+      </w:r>
+      <w:proofErr w:type="spellEnd"/>
+      <w:r>
+        <w:t xml:space="preserve"> ~600 individuele draw calls moeten sturen naar de GPU voor de kerk alleen. Als onze CPU dat niet aan kan </w:t>
+      </w:r>
+      <w:r>
+        <w:t>ontstaat</w:t>
+      </w:r>
+      <w:r>
+        <w:t xml:space="preserve"> </w:t>
+      </w:r>
+      <w:r>
+        <w:t>hetgeen</w:t>
+      </w:r>
+      <w:r>
+        <w:t xml:space="preserve"> wat men een bottleneck noemt. De </w:t>
+      </w:r>
+      <w:r>
+        <w:t>GPU kan enkel maar renderen wat de CPU doorstuurt, en als de CPU veel werk heeft zullen we dus heel weinig FPS krijgen.</w:t>
+      </w:r>
+    </w:p>
+    <w:p/>
+    <w:p>
+      <w:r>
+        <w:t>Voor dit probleem zijn er een paar oplossingen:</w:t>
+      </w:r>
+    </w:p>
+    <w:p/>
+    <w:p>
+      <w:r>
+        <w:t xml:space="preserve">We kunnen zo de </w:t>
+      </w:r>
+      <w:proofErr w:type="spellStart"/>
+      <w:r>
+        <w:t>meshes</w:t>
+      </w:r>
+      <w:proofErr w:type="spellEnd"/>
+      <w:r>
+        <w:t xml:space="preserve"> in ons 3D programma combineren vooraleer we ze exporteren. Op deze manier hebben we slechts 1 draw call voor de </w:t>
+      </w:r>
+      <w:proofErr w:type="spellStart"/>
+      <w:r>
+        <w:t>mesh</w:t>
+      </w:r>
+      <w:proofErr w:type="spellEnd"/>
+      <w:r>
+        <w:t xml:space="preserve"> en ~ 10 voor de </w:t>
+      </w:r>
+      <w:proofErr w:type="spellStart"/>
+      <w:r>
+        <w:t>textures</w:t>
+      </w:r>
+      <w:proofErr w:type="spellEnd"/>
+      <w:r>
+        <w:t xml:space="preserve">. </w:t>
+      </w:r>
+    </w:p>
+    <w:p/>
+    <w:p>
+      <w:r>
+        <w:t xml:space="preserve">Een andere oplossing is om via code alle </w:t>
+      </w:r>
+      <w:proofErr w:type="spellStart"/>
+      <w:r>
+        <w:t>meshes</w:t>
+      </w:r>
+      <w:proofErr w:type="spellEnd"/>
+      <w:r>
+        <w:t xml:space="preserve"> te combineren in een grote </w:t>
+      </w:r>
+      <w:proofErr w:type="spellStart"/>
+      <w:r>
+        <w:t>mesh</w:t>
+      </w:r>
+      <w:proofErr w:type="spellEnd"/>
+      <w:r>
+        <w:t xml:space="preserve"> via de </w:t>
+      </w:r>
+      <w:proofErr w:type="spellStart"/>
+      <w:r>
+        <w:t>Unity</w:t>
+      </w:r>
+      <w:proofErr w:type="spellEnd"/>
+      <w:r>
+        <w:t xml:space="preserve"> API, het enigste probleem is dat dit standaard geen rekening houdt met </w:t>
+      </w:r>
+      <w:proofErr w:type="spellStart"/>
+      <w:r>
+        <w:t>textures</w:t>
+      </w:r>
+      <w:proofErr w:type="spellEnd"/>
+      <w:r>
+        <w:t xml:space="preserve"> en bovendien redelijk moeilijk is om te programmeren zodat de </w:t>
+      </w:r>
+      <w:proofErr w:type="spellStart"/>
+      <w:r>
+        <w:t>textures</w:t>
+      </w:r>
+      <w:proofErr w:type="spellEnd"/>
+      <w:r>
+        <w:t xml:space="preserve"> ook aan elkaar vasthangen.</w:t>
+      </w:r>
+    </w:p>
+    <w:p/>
+    <w:p>
+      <w:r>
+        <w:t xml:space="preserve">Tenslotte heeft </w:t>
+      </w:r>
+      <w:proofErr w:type="spellStart"/>
+      <w:r>
+        <w:t>Unity</w:t>
+      </w:r>
+      <w:proofErr w:type="spellEnd"/>
+      <w:r>
+        <w:t xml:space="preserve"> zelf een oplossing: Je kan objecten markeren als </w:t>
+      </w:r>
+      <w:proofErr w:type="spellStart"/>
+      <w:r>
+        <w:t>static</w:t>
+      </w:r>
+      <w:proofErr w:type="spellEnd"/>
+      <w:r>
+        <w:t xml:space="preserve">, hierdoor zal </w:t>
+      </w:r>
+      <w:proofErr w:type="spellStart"/>
+      <w:r>
+        <w:t>Unity</w:t>
+      </w:r>
+      <w:proofErr w:type="spellEnd"/>
+      <w:r>
+        <w:t xml:space="preserve"> deze samen in een batch doorsturen voor te renderen, wat ook performanter is.</w:t>
       </w:r>
     </w:p>
     <w:p/>
@@ -3474,29 +3770,35 @@
       </w:r>
     </w:p>
     <w:p>
+      <w:r>
+        <w:br w:type="page"/>
+      </w:r>
+    </w:p>
+    <w:p>
       <w:pPr>
         <w:tabs>
           <w:tab w:val="left" w:pos="3064"/>
         </w:tabs>
-      </w:pPr>
+        <w:rPr>
+          <w:b/>
+          <w:bCs/>
+        </w:rPr>
+      </w:pPr>
+      <w:r>
+        <w:rPr>
+          <w:b/>
+          <w:bCs/>
+        </w:rPr>
+        <w:lastRenderedPageBreak/>
+        <w:t>Dynamische interesse punten</w:t>
+      </w:r>
     </w:p>
     <w:p>
       <w:pPr>
         <w:tabs>
           <w:tab w:val="left" w:pos="3064"/>
         </w:tabs>
-        <w:rPr>
-          <w:b/>
-          <w:bCs/>
-        </w:rPr>
-      </w:pPr>
-      <w:r>
-        <w:rPr>
-          <w:b/>
-          <w:bCs/>
-        </w:rPr>
-        <w:t>Dynamische interesse punten</w:t>
-      </w:r>
+      </w:pPr>
     </w:p>
     <w:p>
       <w:pPr>
@@ -3504,6 +3806,9 @@
           <w:tab w:val="left" w:pos="3064"/>
         </w:tabs>
       </w:pPr>
+      <w:r>
+        <w:t>Dynamische interesse punten werken op een andere manier, je plaatst ze ook in de scene maar er is een link tussen de overlappende punten. Zo kan de AI zelf beslissen waar hij naartoe wil gaan door een willekeurig overlappend punt te verkennen. Dit zorgt ervoor dat de AI realistisch reageert en dit maakt het ook direct moeilijker voor de speler aangezien de AI geen vaste route heeft.</w:t>
+      </w:r>
     </w:p>
     <w:p>
       <w:pPr>
@@ -3511,32 +3816,29 @@
           <w:tab w:val="left" w:pos="3064"/>
         </w:tabs>
       </w:pPr>
-      <w:r>
-        <w:t>Dynamische interesse punten werken op een andere manier, je plaatst ze ook in de scene maar er is een link tussen de overlappende punten. Zo kan de AI zelf beslissen waar hij naartoe wil gaan door een willekeurig overlappend punt te verkennen. Dit zorgt ervoor dat de AI realistisch reageert en dit maakt het ook direct moeilijker voor de speler aangezien de AI geen vaste route heeft.</w:t>
-      </w:r>
     </w:p>
     <w:p>
       <w:pPr>
         <w:tabs>
           <w:tab w:val="left" w:pos="3064"/>
         </w:tabs>
-      </w:pPr>
+        <w:rPr>
+          <w:noProof/>
+        </w:rPr>
+      </w:pPr>
+      <w:r>
+        <w:rPr>
+          <w:noProof/>
+        </w:rPr>
+        <w:t>Het probleem met statische punten is dat de AI 1 bepaalde route zal volgen in een vooraf bepaalde volgorde. Deze volgorde is misschien wel willekeurig bepaald maar blijft consistent tijdens de game, iets wat niet voorkomt met dynamische punten.</w:t>
+      </w:r>
     </w:p>
     <w:p>
       <w:pPr>
         <w:tabs>
           <w:tab w:val="left" w:pos="3064"/>
         </w:tabs>
-        <w:rPr>
-          <w:noProof/>
-        </w:rPr>
-      </w:pPr>
-      <w:r>
-        <w:rPr>
-          <w:noProof/>
-        </w:rPr>
-        <w:t>Het probleem met statische punten is dat de AI 1 bepaalde route zal volgen in een vooraf bepaalde volgorde. Deze volgorde is misschien wel willekeurig bepaald maar blijft consistent tijdens de game, iets wat niet voorkomt met dynamische punten.</w:t>
-      </w:r>
+      </w:pPr>
     </w:p>
     <w:p>
       <w:pPr>
@@ -3551,18 +3853,10 @@
           <w:tab w:val="left" w:pos="3064"/>
         </w:tabs>
       </w:pPr>
-    </w:p>
-    <w:p>
-      <w:pPr>
-        <w:tabs>
-          <w:tab w:val="left" w:pos="3064"/>
-        </w:tabs>
-      </w:pPr>
       <w:r>
         <w:rPr>
           <w:noProof/>
         </w:rPr>
-        <w:lastRenderedPageBreak/>
         <w:drawing>
           <wp:inline distT="0" distB="0" distL="0" distR="0" wp14:anchorId="5B1CDC38" wp14:editId="0AC16833">
             <wp:extent cx="5731510" cy="3380740"/>
@@ -3641,19 +3935,64 @@
         <w:t xml:space="preserve"> Deze zal natuurlijk ook rekening houden met obstakels en een omweg maken.</w:t>
       </w:r>
     </w:p>
-    <w:p/>
-    <w:p>
-      <w:pPr>
-        <w:rPr>
-          <w:b/>
-          <w:bCs/>
-        </w:rPr>
-      </w:pPr>
-      <w:r>
-        <w:rPr>
-          <w:b/>
-          <w:bCs/>
-        </w:rPr>
+    <w:p>
+      <w:pPr>
+        <w:tabs>
+          <w:tab w:val="left" w:pos="3064"/>
+        </w:tabs>
+        <w:rPr>
+          <w:noProof/>
+        </w:rPr>
+      </w:pPr>
+    </w:p>
+    <w:p>
+      <w:pPr>
+        <w:tabs>
+          <w:tab w:val="left" w:pos="3064"/>
+        </w:tabs>
+        <w:rPr>
+          <w:noProof/>
+        </w:rPr>
+      </w:pPr>
+      <w:r>
+        <w:rPr>
+          <w:noProof/>
+        </w:rPr>
+        <w:t>Het is natuurlijk niet de bedoeling dat de AI telkens hetzelfde pad afloopt, dit is simpel op te lossen met een kost toe te voegen aan iedere node.</w:t>
+      </w:r>
+      <w:r>
+        <w:rPr>
+          <w:noProof/>
+        </w:rPr>
+        <w:t xml:space="preserve"> Zo zal de AI realistisch de omgeving verkennen.</w:t>
+      </w:r>
+    </w:p>
+    <w:p>
+      <w:pPr>
+        <w:rPr>
+          <w:noProof/>
+        </w:rPr>
+      </w:pPr>
+      <w:r>
+        <w:rPr>
+          <w:noProof/>
+        </w:rPr>
+        <w:br w:type="page"/>
+      </w:r>
+    </w:p>
+    <w:p>
+      <w:pPr>
+        <w:rPr>
+          <w:b/>
+          <w:bCs/>
+        </w:rPr>
+      </w:pPr>
+      <w:r>
+        <w:rPr>
+          <w:b/>
+          <w:bCs/>
+        </w:rPr>
+        <w:lastRenderedPageBreak/>
         <w:t xml:space="preserve">2.4.3 </w:t>
       </w:r>
       <w:proofErr w:type="spellStart"/>
@@ -3692,16 +4031,16 @@
           <w:noProof/>
         </w:rPr>
         <w:drawing>
-          <wp:anchor distT="0" distB="0" distL="114300" distR="114300" simplePos="0" relativeHeight="251659264" behindDoc="0" locked="0" layoutInCell="1" allowOverlap="1" wp14:anchorId="2E0C1558" wp14:editId="24FDBDD2">
+          <wp:anchor distT="0" distB="0" distL="114300" distR="114300" simplePos="0" relativeHeight="251659264" behindDoc="0" locked="0" layoutInCell="1" allowOverlap="1" wp14:anchorId="2E0C1558" wp14:editId="4CF9B4F8">
             <wp:simplePos x="0" y="0"/>
             <wp:positionH relativeFrom="column">
               <wp:posOffset>0</wp:posOffset>
             </wp:positionH>
             <wp:positionV relativeFrom="paragraph">
-              <wp:posOffset>445135</wp:posOffset>
+              <wp:posOffset>441325</wp:posOffset>
             </wp:positionV>
-            <wp:extent cx="3491865" cy="2510155"/>
-            <wp:effectExtent l="0" t="0" r="635" b="4445"/>
+            <wp:extent cx="2976245" cy="2139315"/>
+            <wp:effectExtent l="0" t="0" r="0" b="0"/>
             <wp:wrapSquare wrapText="bothSides"/>
             <wp:docPr id="5" name="Picture 5" descr="A picture containing indoor, control panel&#10;&#10;Description automatically generated"/>
             <wp:cNvGraphicFramePr>
@@ -3729,7 +4068,7 @@
                   <pic:spPr>
                     <a:xfrm>
                       <a:off x="0" y="0"/>
-                      <a:ext cx="3491865" cy="2510155"/>
+                      <a:ext cx="2976245" cy="2139315"/>
                     </a:xfrm>
                     <a:prstGeom prst="rect">
                       <a:avLst/>
@@ -3817,7 +4156,6 @@
     <w:p/>
     <w:p>
       <w:r>
-        <w:lastRenderedPageBreak/>
         <w:t xml:space="preserve">In de doop vind je </w:t>
       </w:r>
       <w:proofErr w:type="spellStart"/>
@@ -3896,11 +4234,11 @@
       <w:r>
         <w:t xml:space="preserve">Het grootste probleem is het detecteren van AZERTY en </w:t>
       </w:r>
-      <w:proofErr w:type="gramStart"/>
-      <w:r>
-        <w:t>QWERTY toetsenborden</w:t>
-      </w:r>
-      <w:proofErr w:type="gramEnd"/>
+      <w:proofErr w:type="spellStart"/>
+      <w:r>
+        <w:t>QWERTY-toetsenborden</w:t>
+      </w:r>
+      <w:proofErr w:type="spellEnd"/>
       <w:r>
         <w:t>. De traditionele bewegingsknoppen op QWERTY en AZERTY verschillen helaas.</w:t>
       </w:r>
@@ -3914,17 +4252,25 @@
           <w:noProof/>
         </w:rPr>
         <w:drawing>
-          <wp:anchor distT="0" distB="0" distL="114300" distR="114300" simplePos="0" relativeHeight="251660288" behindDoc="0" locked="0" layoutInCell="1" allowOverlap="1" wp14:anchorId="7EB3ECAA" wp14:editId="3D0A0152">
+          <wp:anchor distT="0" distB="0" distL="114300" distR="114300" simplePos="0" relativeHeight="251660288" behindDoc="1" locked="0" layoutInCell="1" allowOverlap="1" wp14:anchorId="7EB3ECAA" wp14:editId="3855EBE0">
             <wp:simplePos x="0" y="0"/>
             <wp:positionH relativeFrom="column">
               <wp:posOffset>0</wp:posOffset>
             </wp:positionH>
             <wp:positionV relativeFrom="paragraph">
-              <wp:posOffset>115570</wp:posOffset>
+              <wp:posOffset>210185</wp:posOffset>
             </wp:positionV>
-            <wp:extent cx="2820670" cy="2345690"/>
-            <wp:effectExtent l="0" t="0" r="0" b="3810"/>
-            <wp:wrapSquare wrapText="bothSides"/>
+            <wp:extent cx="2187575" cy="1818640"/>
+            <wp:effectExtent l="0" t="0" r="0" b="0"/>
+            <wp:wrapTight wrapText="bothSides">
+              <wp:wrapPolygon edited="0">
+                <wp:start x="0" y="0"/>
+                <wp:lineTo x="0" y="21419"/>
+                <wp:lineTo x="21443" y="21419"/>
+                <wp:lineTo x="21443" y="0"/>
+                <wp:lineTo x="0" y="0"/>
+              </wp:wrapPolygon>
+            </wp:wrapTight>
             <wp:docPr id="7" name="Picture 7" descr="A picture containing white, keyboard&#10;&#10;Description automatically generated"/>
             <wp:cNvGraphicFramePr>
               <a:graphicFrameLocks xmlns:a="http://schemas.openxmlformats.org/drawingml/2006/main" noChangeAspect="1"/>
@@ -3937,7 +4283,7 @@
                     <pic:cNvPicPr/>
                   </pic:nvPicPr>
                   <pic:blipFill>
-                    <a:blip r:embed="rId11">
+                    <a:blip r:embed="rId11" cstate="print">
                       <a:extLst>
                         <a:ext uri="{28A0092B-C50C-407E-A947-70E740481C1C}">
                           <a14:useLocalDpi xmlns:a14="http://schemas.microsoft.com/office/drawing/2010/main" val="0"/>
@@ -3951,7 +4297,7 @@
                   <pic:spPr>
                     <a:xfrm>
                       <a:off x="0" y="0"/>
-                      <a:ext cx="2820670" cy="2345690"/>
+                      <a:ext cx="2187575" cy="1818640"/>
                     </a:xfrm>
                     <a:prstGeom prst="rect">
                       <a:avLst/>
@@ -3978,13 +4324,25 @@
       </w:r>
       <w:r>
         <w:br/>
-        <w:t>Ik wil echter beide keyboard lay</w:t>
-      </w:r>
-      <w:r>
-        <w:t>-</w:t>
-      </w:r>
-      <w:r>
-        <w:t>outs ondersteunen dus zal ik een manier moeten vinden voor de QWERTY: WASD toetsen te mappen naar de AZERTY: ZQSD toetsen.</w:t>
+      </w:r>
+      <w:r>
+        <w:t xml:space="preserve">Het is belangrijk dat er een manier is zodat de gebruiker de toetsen kan aanpassen naar wat hij wil, helaas is dat niet zo zelfsprekend in het input systeem van </w:t>
+      </w:r>
+      <w:proofErr w:type="spellStart"/>
+      <w:r>
+        <w:t>Unity</w:t>
+      </w:r>
+      <w:proofErr w:type="spellEnd"/>
+      <w:r>
+        <w:t xml:space="preserve">. Gelukkig heeft </w:t>
+      </w:r>
+      <w:proofErr w:type="spellStart"/>
+      <w:r>
+        <w:t>Unity</w:t>
+      </w:r>
+      <w:proofErr w:type="spellEnd"/>
+      <w:r>
+        <w:t xml:space="preserve"> een nieuw input systeem dat het verplaatsen van toetsen wel toelaat, de implementatie is wel volledig anders maar het nieuwe systeem is veel gebruiksvriendelijker.</w:t>
       </w:r>
       <w:r>
         <w:br w:type="textWrapping" w:clear="all"/>
@@ -4002,6 +4360,7 @@
           <w:b/>
           <w:bCs/>
         </w:rPr>
+        <w:lastRenderedPageBreak/>
         <w:t>2.4.5</w:t>
       </w:r>
       <w:r>
@@ -4043,17 +4402,34 @@
     <w:p/>
     <w:p>
       <w:r>
-        <w:t>[WIP]</w:t>
-      </w:r>
-    </w:p>
-    <w:p/>
-    <w:p>
-      <w:pPr>
-        <w:rPr>
-          <w:b/>
-          <w:bCs/>
-        </w:rPr>
-      </w:pPr>
+        <w:t xml:space="preserve">De meest gebruikte manier van het verhaal uit te leggen is door middel van een </w:t>
+      </w:r>
+      <w:proofErr w:type="spellStart"/>
+      <w:r>
+        <w:t>cutscene</w:t>
+      </w:r>
+      <w:proofErr w:type="spellEnd"/>
+      <w:r>
+        <w:t>, deze kan ondersteund worden door een audio fragment of tekst.</w:t>
+      </w:r>
+      <w:r>
+        <w:br/>
+      </w:r>
+      <w:r>
+        <w:br/>
+        <w:t xml:space="preserve">Helaas vragen </w:t>
+      </w:r>
+      <w:proofErr w:type="spellStart"/>
+      <w:r>
+        <w:t>cutscenes</w:t>
+      </w:r>
+      <w:proofErr w:type="spellEnd"/>
+      <w:r>
+        <w:t xml:space="preserve"> veel tijd en creativiteit om te maken, voor deze game zal ik het dus redelijk simplistisch houden, maar genoeg zodat de speler weet wat hij moet doen. De game zal een geluidsfragment afspelen dat een dialoog is tussen de student en de studentenclub. Op de muur zal ik dan ook de input opties plaatsen.</w:t>
+      </w:r>
+    </w:p>
+    <w:p/>
+    <w:p>
       <w:r>
         <w:rPr>
           <w:b/>
@@ -4085,7 +4461,45 @@
     <w:p/>
     <w:p>
       <w:r>
-        <w:t>[WIP]</w:t>
+        <w:t xml:space="preserve">Het is dan ook de bedoeling dat de audio een impact heeft op de </w:t>
+      </w:r>
+      <w:r>
+        <w:t xml:space="preserve">speler, wanneer hij iets vastneemt, of een deur </w:t>
+      </w:r>
+      <w:r>
+        <w:t>opendoet</w:t>
+      </w:r>
+      <w:r>
+        <w:t>.</w:t>
+      </w:r>
+    </w:p>
+    <w:p/>
+    <w:p>
+      <w:r>
+        <w:t>Maar audio kan ook gebruikt worden om de speler een signaal te geven van een bepaald gebeurtennis, zo gebruikt deze videogame audio om de speler duidelijk te maken wat de AI doet.</w:t>
+      </w:r>
+    </w:p>
+    <w:p/>
+    <w:p>
+      <w:r>
+        <w:t xml:space="preserve">Wanneer de AI zijn </w:t>
+      </w:r>
+      <w:r>
+        <w:t>patrouille</w:t>
+      </w:r>
+      <w:r>
+        <w:t xml:space="preserve"> fase uitvoert speelt de </w:t>
+      </w:r>
+      <w:proofErr w:type="spellStart"/>
+      <w:r>
+        <w:t>theme</w:t>
+      </w:r>
+      <w:proofErr w:type="spellEnd"/>
+      <w:r>
+        <w:t xml:space="preserve"> song af, maar wanneer de AI iemand achtervolgd of de omgeving onderzoekt zal zijn gedrag verschillen</w:t>
+      </w:r>
+      <w:r>
+        <w:t xml:space="preserve"> en dus ook de muziek veranderen.</w:t>
       </w:r>
     </w:p>
     <w:p/>
@@ -4143,9 +4557,351 @@
     <w:p/>
     <w:p>
       <w:r>
-        <w:t>[WIP]</w:t>
-      </w:r>
-    </w:p>
+        <w:br w:type="page"/>
+      </w:r>
+    </w:p>
+    <w:p>
+      <w:pPr>
+        <w:rPr>
+          <w:b/>
+          <w:bCs/>
+        </w:rPr>
+      </w:pPr>
+      <w:r>
+        <w:rPr>
+          <w:b/>
+          <w:bCs/>
+        </w:rPr>
+        <w:lastRenderedPageBreak/>
+        <w:t>2.4.8 AI systeem</w:t>
+      </w:r>
+    </w:p>
+    <w:p/>
+    <w:p>
+      <w:r>
+        <w:t>De AI is ongetwijfeld de grote ster van deze BAP, hij patrouilleert de school en zal de speler achtervolgen wanneer hij die hoort, ziet of weet dat hij een voorwerp gevonden heeft.</w:t>
+      </w:r>
+    </w:p>
+    <w:p/>
+    <w:p>
+      <w:r>
+        <w:t>Maar een belangrijke vraag bij deze situaties is: Hoe weet de AI of de speler een voorwerp gevonden heeft? Of een deur opent?</w:t>
+      </w:r>
+      <w:r>
+        <w:br/>
+      </w:r>
+      <w:r>
+        <w:br/>
+        <w:t xml:space="preserve">Er zijn verschillende systemen om dit te implementeren, een State machine, een </w:t>
+      </w:r>
+      <w:proofErr w:type="spellStart"/>
+      <w:r>
+        <w:t>behaviour</w:t>
+      </w:r>
+      <w:proofErr w:type="spellEnd"/>
+      <w:r>
+        <w:t xml:space="preserve"> tree of zelf hard </w:t>
+      </w:r>
+      <w:proofErr w:type="spellStart"/>
+      <w:r>
+        <w:t>coded</w:t>
+      </w:r>
+      <w:proofErr w:type="spellEnd"/>
+      <w:r>
+        <w:t>.</w:t>
+      </w:r>
+    </w:p>
+    <w:p/>
+    <w:p>
+      <w:proofErr w:type="spellStart"/>
+      <w:r>
+        <w:t>Unity</w:t>
+      </w:r>
+      <w:proofErr w:type="spellEnd"/>
+      <w:r>
+        <w:t xml:space="preserve"> heeft gelukkig een animator tool die ook dient als </w:t>
+      </w:r>
+      <w:proofErr w:type="spellStart"/>
+      <w:r>
+        <w:t>Finite</w:t>
+      </w:r>
+      <w:proofErr w:type="spellEnd"/>
+      <w:r>
+        <w:t xml:space="preserve"> State Machine. Een FSM is een systeem in de engine waar je </w:t>
+      </w:r>
+      <w:proofErr w:type="spellStart"/>
+      <w:r>
+        <w:t>states</w:t>
+      </w:r>
+      <w:proofErr w:type="spellEnd"/>
+      <w:r>
+        <w:t xml:space="preserve"> kan aanmaken en bepalen welke gebeurtenis of actie verantwoordelijk is voor de transitie van de ene state naar de andere state.</w:t>
+      </w:r>
+    </w:p>
+    <w:p/>
+    <w:p>
+      <w:r>
+        <w:t xml:space="preserve">De AI van “De doop” heeft 4 </w:t>
+      </w:r>
+      <w:proofErr w:type="spellStart"/>
+      <w:r>
+        <w:t>states</w:t>
+      </w:r>
+      <w:proofErr w:type="spellEnd"/>
+      <w:r>
+        <w:t xml:space="preserve"> die hij kan nemen.</w:t>
+      </w:r>
+    </w:p>
+    <w:p/>
+    <w:p>
+      <w:pPr>
+        <w:rPr>
+          <w:b/>
+          <w:bCs/>
+        </w:rPr>
+      </w:pPr>
+      <w:proofErr w:type="spellStart"/>
+      <w:r>
+        <w:rPr>
+          <w:b/>
+          <w:bCs/>
+        </w:rPr>
+        <w:t>Patrol</w:t>
+      </w:r>
+      <w:proofErr w:type="spellEnd"/>
+      <w:r>
+        <w:rPr>
+          <w:b/>
+          <w:bCs/>
+        </w:rPr>
+        <w:t xml:space="preserve"> State:</w:t>
+      </w:r>
+    </w:p>
+    <w:p/>
+    <w:p>
+      <w:r>
+        <w:t xml:space="preserve">De </w:t>
+      </w:r>
+      <w:proofErr w:type="spellStart"/>
+      <w:r>
+        <w:t>patrol</w:t>
+      </w:r>
+      <w:proofErr w:type="spellEnd"/>
+      <w:r>
+        <w:t xml:space="preserve"> state is wanneer de AI de verschillende navigatiepunten afloopt, de AI zal punt per punt afgaan en telkens een kost koppelen aan de punten die hij al genomen heeft. Hierdoor zal de </w:t>
+      </w:r>
+      <w:proofErr w:type="gramStart"/>
+      <w:r>
+        <w:t>AI rekening</w:t>
+      </w:r>
+      <w:proofErr w:type="gramEnd"/>
+      <w:r>
+        <w:t xml:space="preserve"> houden met de paden die al eens genomen heeft en zal hij telkens een ander pad nemen.</w:t>
+      </w:r>
+    </w:p>
+    <w:p/>
+    <w:p>
+      <w:r>
+        <w:t xml:space="preserve">Er zijn slechts 2 signalen die de AI kan opvangen om uit deze state te gaan, ten eerste kan hij de speler rechtstreeks zien bewegen en deze dan achtervolgen door in de </w:t>
+      </w:r>
+      <w:r>
+        <w:t>“</w:t>
+      </w:r>
+      <w:r>
+        <w:t xml:space="preserve">Chase </w:t>
+      </w:r>
+      <w:r>
+        <w:t>S</w:t>
+      </w:r>
+      <w:r>
+        <w:t>tate</w:t>
+      </w:r>
+      <w:r>
+        <w:t>”</w:t>
+      </w:r>
+      <w:r>
+        <w:t xml:space="preserve"> te gaan. De tweede optie is dat de AI ergens een geluid opvangt door de speler die te dicht bij de AI loopt of een geluid opvangt van de speler zelf.</w:t>
+      </w:r>
+    </w:p>
+    <w:p/>
+    <w:p>
+      <w:pPr>
+        <w:rPr>
+          <w:b/>
+          <w:bCs/>
+        </w:rPr>
+      </w:pPr>
+      <w:r>
+        <w:rPr>
+          <w:b/>
+          <w:bCs/>
+        </w:rPr>
+        <w:t>Chase State:</w:t>
+      </w:r>
+    </w:p>
+    <w:p/>
+    <w:p>
+      <w:r>
+        <w:t xml:space="preserve">In de </w:t>
+      </w:r>
+      <w:r>
+        <w:t>“C</w:t>
+      </w:r>
+      <w:r>
+        <w:t xml:space="preserve">hase </w:t>
+      </w:r>
+      <w:r>
+        <w:t>S</w:t>
+      </w:r>
+      <w:r>
+        <w:t>tate</w:t>
+      </w:r>
+      <w:r>
+        <w:t>”</w:t>
+      </w:r>
+      <w:r>
+        <w:t xml:space="preserve"> zal de </w:t>
+      </w:r>
+      <w:proofErr w:type="gramStart"/>
+      <w:r>
+        <w:t>AI rekening</w:t>
+      </w:r>
+      <w:proofErr w:type="gramEnd"/>
+      <w:r>
+        <w:t xml:space="preserve"> houden met een variabele die bijhoudt of de speler in het gezichtsveld van de AI zit. Zolang dat het geval is zal hij de speler achtervolgen. Als de speler niet meer in het gezichtsveld zit zal hij de laatste locatie </w:t>
+      </w:r>
+      <w:r>
+        <w:t>gebruiken</w:t>
+      </w:r>
+      <w:r>
+        <w:t xml:space="preserve"> en overgaan naar de “</w:t>
+      </w:r>
+      <w:proofErr w:type="spellStart"/>
+      <w:r>
+        <w:t>Investigate</w:t>
+      </w:r>
+      <w:proofErr w:type="spellEnd"/>
+      <w:r>
+        <w:t xml:space="preserve"> State”.</w:t>
+      </w:r>
+    </w:p>
+    <w:p/>
+    <w:p>
+      <w:pPr>
+        <w:rPr>
+          <w:b/>
+          <w:bCs/>
+        </w:rPr>
+      </w:pPr>
+      <w:proofErr w:type="spellStart"/>
+      <w:r>
+        <w:rPr>
+          <w:b/>
+          <w:bCs/>
+        </w:rPr>
+        <w:t>Investigate</w:t>
+      </w:r>
+      <w:proofErr w:type="spellEnd"/>
+      <w:r>
+        <w:rPr>
+          <w:b/>
+          <w:bCs/>
+        </w:rPr>
+        <w:t xml:space="preserve"> State:</w:t>
+      </w:r>
+    </w:p>
+    <w:p/>
+    <w:p>
+      <w:r>
+        <w:t xml:space="preserve">In de </w:t>
+      </w:r>
+      <w:r>
+        <w:t>“</w:t>
+      </w:r>
+      <w:proofErr w:type="spellStart"/>
+      <w:r>
+        <w:t>I</w:t>
+      </w:r>
+      <w:r>
+        <w:t>nvestigation</w:t>
+      </w:r>
+      <w:proofErr w:type="spellEnd"/>
+      <w:r>
+        <w:t xml:space="preserve"> </w:t>
+      </w:r>
+      <w:r>
+        <w:t>S</w:t>
+      </w:r>
+      <w:r>
+        <w:t>tate</w:t>
+      </w:r>
+      <w:r>
+        <w:t>”</w:t>
+      </w:r>
+      <w:r>
+        <w:t xml:space="preserve"> zal de AI rondlopen en kijken</w:t>
+      </w:r>
+      <w:r>
+        <w:t xml:space="preserve"> of hij de speler ziet of als hij een geluid hoort. Na een aantal seconden zoekt hij het dichtst bei zijnde navigatiepunt en gaat hij terug naar de “</w:t>
+      </w:r>
+      <w:proofErr w:type="spellStart"/>
+      <w:r>
+        <w:t>Patrol</w:t>
+      </w:r>
+      <w:proofErr w:type="spellEnd"/>
+      <w:r>
+        <w:t xml:space="preserve"> State”.</w:t>
+      </w:r>
+    </w:p>
+    <w:p/>
+    <w:p>
+      <w:pPr>
+        <w:rPr>
+          <w:b/>
+          <w:bCs/>
+        </w:rPr>
+      </w:pPr>
+      <w:proofErr w:type="spellStart"/>
+      <w:r>
+        <w:rPr>
+          <w:b/>
+          <w:bCs/>
+        </w:rPr>
+        <w:t>Investigate</w:t>
+      </w:r>
+      <w:proofErr w:type="spellEnd"/>
+      <w:r>
+        <w:rPr>
+          <w:b/>
+          <w:bCs/>
+        </w:rPr>
+        <w:t xml:space="preserve"> Sound State:</w:t>
+      </w:r>
+    </w:p>
+    <w:p/>
+    <w:p>
+      <w:r>
+        <w:t>In de “</w:t>
+      </w:r>
+      <w:proofErr w:type="spellStart"/>
+      <w:r>
+        <w:t>Investigate</w:t>
+      </w:r>
+      <w:proofErr w:type="spellEnd"/>
+      <w:r>
+        <w:t xml:space="preserve"> Sound State” zal de AI naar de locatie gaan waar hij het geluid gehoord heeft. Wanneer hij daar is zal hij een aantal seconden rondkijken en dan terug naar de “</w:t>
+      </w:r>
+      <w:proofErr w:type="spellStart"/>
+      <w:r>
+        <w:t>Patrol</w:t>
+      </w:r>
+      <w:proofErr w:type="spellEnd"/>
+      <w:r>
+        <w:t xml:space="preserve"> State” gaan.</w:t>
+      </w:r>
+    </w:p>
+    <w:p/>
+    <w:p/>
     <w:sectPr>
       <w:pgSz w:w="11906" w:h="16838"/>
       <w:pgMar w:top="1440" w:right="1440" w:bottom="1440" w:left="1440" w:header="708" w:footer="708" w:gutter="0"/>

</xml_diff>